<commit_message>
Revision final de los documentos de requisitos
</commit_message>
<xml_diff>
--- a/Desarrollo/SGE/Requisitos/SGE-LR.docx
+++ b/Desarrollo/SGE/Requisitos/SGE-LR.docx
@@ -1,6 +1,6 @@
 
 <file path=word/document.xml><?xml version="1.0" encoding="utf-8"?>
-<w:document xmlns:wpc="http://schemas.microsoft.com/office/word/2010/wordprocessingCanvas" xmlns:cx="http://schemas.microsoft.com/office/drawing/2014/chartex" xmlns:cx1="http://schemas.microsoft.com/office/drawing/2015/9/8/chartex" xmlns:cx2="http://schemas.microsoft.com/office/drawing/2015/10/21/chartex" xmlns:cx3="http://schemas.microsoft.com/office/drawing/2016/5/9/chartex" xmlns:cx4="http://schemas.microsoft.com/office/drawing/2016/5/10/chartex" xmlns:cx5="http://schemas.microsoft.com/office/drawing/2016/5/11/chartex" xmlns:cx6="http://schemas.microsoft.com/office/drawing/2016/5/12/chartex" xmlns:cx7="http://schemas.microsoft.com/office/drawing/2016/5/13/chartex" xmlns:cx8="http://schemas.microsoft.com/office/drawing/2016/5/14/chartex" xmlns:mc="http://schemas.openxmlformats.org/markup-compatibility/2006" xmlns:aink="http://schemas.microsoft.com/office/drawing/2016/ink" xmlns:am3d="http://schemas.microsoft.com/office/drawing/2017/model3d" xmlns:o="urn:schemas-microsoft-com:office:office" xmlns:r="http://schemas.openxmlformats.org/officeDocument/2006/relationships" xmlns:m="http://schemas.openxmlformats.org/officeDocument/2006/math" xmlns:v="urn:schemas-microsoft-com:vml" xmlns:wp14="http://schemas.microsoft.com/office/word/2010/wordprocessingDrawing" xmlns:wp="http://schemas.openxmlformats.org/drawingml/2006/wordprocessingDrawing" xmlns:w10="urn:schemas-microsoft-com:office:word" xmlns:w="http://schemas.openxmlformats.org/wordprocessingml/2006/main" xmlns:w14="http://schemas.microsoft.com/office/word/2010/wordml" xmlns:w15="http://schemas.microsoft.com/office/word/2012/wordml" xmlns:w16cid="http://schemas.microsoft.com/office/word/2016/wordml/cid" xmlns:w16se="http://schemas.microsoft.com/office/word/2015/wordml/symex" xmlns:wpg="http://schemas.microsoft.com/office/word/2010/wordprocessingGroup" xmlns:wpi="http://schemas.microsoft.com/office/word/2010/wordprocessingInk" xmlns:wne="http://schemas.microsoft.com/office/word/2006/wordml" xmlns:wps="http://schemas.microsoft.com/office/word/2010/wordprocessingShape" mc:Ignorable="w14 w15 w16se w16cid wp14">
+<w:document xmlns:wpc="http://schemas.microsoft.com/office/word/2010/wordprocessingCanvas" xmlns:mc="http://schemas.openxmlformats.org/markup-compatibility/2006" xmlns:o="urn:schemas-microsoft-com:office:office" xmlns:r="http://schemas.openxmlformats.org/officeDocument/2006/relationships" xmlns:m="http://schemas.openxmlformats.org/officeDocument/2006/math" xmlns:v="urn:schemas-microsoft-com:vml" xmlns:wp14="http://schemas.microsoft.com/office/word/2010/wordprocessingDrawing" xmlns:wp="http://schemas.openxmlformats.org/drawingml/2006/wordprocessingDrawing" xmlns:w10="urn:schemas-microsoft-com:office:word" xmlns:w="http://schemas.openxmlformats.org/wordprocessingml/2006/main" xmlns:w14="http://schemas.microsoft.com/office/word/2010/wordml" xmlns:w15="http://schemas.microsoft.com/office/word/2012/wordml" xmlns:wpg="http://schemas.microsoft.com/office/word/2010/wordprocessingGroup" xmlns:wpi="http://schemas.microsoft.com/office/word/2010/wordprocessingInk" xmlns:wne="http://schemas.microsoft.com/office/word/2006/wordml" xmlns:wps="http://schemas.microsoft.com/office/word/2010/wordprocessingShape" mc:Ignorable="w14 w15 wp14">
   <w:body>
     <w:p>
       <w:pPr>
@@ -76,7 +76,8 @@
     </w:p>
     <w:p>
       <w:pPr>
-        <w:pStyle w:val="Ttulo"/>
+        <w:pStyle w:val="Puesto"/>
+        <w:jc w:val="right"/>
       </w:pPr>
       <w:bookmarkStart w:id="0" w:name="_Toc517974046"/>
       <w:bookmarkStart w:id="1" w:name="_Toc23279974"/>
@@ -88,7 +89,8 @@
     </w:p>
     <w:p>
       <w:pPr>
-        <w:pStyle w:val="Ttulo"/>
+        <w:pStyle w:val="Puesto"/>
+        <w:jc w:val="right"/>
         <w:rPr>
           <w:b w:val="0"/>
           <w:bCs w:val="0"/>
@@ -116,48 +118,357 @@
     </w:p>
     <w:p>
       <w:pPr>
+        <w:pStyle w:val="Notaalpi"/>
+      </w:pPr>
+      <w:r>
+        <w:t>Versión: 1.00</w:t>
+      </w:r>
+    </w:p>
+    <w:p>
+      <w:pPr>
+        <w:pStyle w:val="Notaalpi"/>
+      </w:pPr>
+      <w:r>
+        <w:t xml:space="preserve">Fecha: </w:t>
+      </w:r>
+      <w:r>
+        <w:t>29</w:t>
+      </w:r>
+      <w:r>
+        <w:t>/</w:t>
+      </w:r>
+      <w:r>
+        <w:t>10</w:t>
+      </w:r>
+      <w:r>
+        <w:t>/2019</w:t>
+      </w:r>
+    </w:p>
+    <w:p>
+      <w:pPr>
+        <w:spacing w:after="160" w:line="259" w:lineRule="auto"/>
+        <w:jc w:val="left"/>
         <w:rPr>
           <w:lang w:val="es-CL"/>
         </w:rPr>
       </w:pPr>
-    </w:p>
-    <w:p>
-      <w:pPr>
+      <w:r>
         <w:rPr>
           <w:lang w:val="es-CL"/>
         </w:rPr>
-      </w:pPr>
-    </w:p>
-    <w:p>
-      <w:pPr>
+        <w:br w:type="page"/>
+      </w:r>
+    </w:p>
+    <w:p>
+      <w:pPr>
+        <w:spacing w:after="120" w:line="360" w:lineRule="auto"/>
+        <w:jc w:val="center"/>
+      </w:pPr>
+      <w:r>
         <w:rPr>
-          <w:lang w:val="es-CL"/>
+          <w:b/>
+          <w:bCs/>
         </w:rPr>
-      </w:pPr>
-    </w:p>
-    <w:p>
-      <w:pPr>
-        <w:rPr>
-          <w:lang w:val="es-CL"/>
-        </w:rPr>
-      </w:pPr>
-    </w:p>
-    <w:p>
-      <w:pPr>
-        <w:rPr>
-          <w:lang w:val="es-CL"/>
-        </w:rPr>
-      </w:pPr>
-    </w:p>
-    <w:p>
-      <w:pPr>
-        <w:rPr>
-          <w:lang w:val="es-CL"/>
-        </w:rPr>
-      </w:pPr>
-    </w:p>
-    <w:p>
-      <w:pPr>
+        <w:lastRenderedPageBreak/>
+        <w:t>Historial de Revisión</w:t>
+      </w:r>
+    </w:p>
+    <w:tbl>
+      <w:tblPr>
+        <w:tblStyle w:val="Tablaconcuadrcula"/>
+        <w:tblW w:w="0" w:type="auto"/>
+        <w:tblLayout w:type="fixed"/>
+        <w:tblLook w:val="04A0" w:firstRow="1" w:lastRow="0" w:firstColumn="1" w:lastColumn="0" w:noHBand="0" w:noVBand="1"/>
+      </w:tblPr>
+      <w:tblGrid>
+        <w:gridCol w:w="1350"/>
+        <w:gridCol w:w="1020"/>
+        <w:gridCol w:w="4605"/>
+        <w:gridCol w:w="2051"/>
+      </w:tblGrid>
+      <w:tr>
+        <w:tc>
+          <w:tcPr>
+            <w:tcW w:w="1350" w:type="dxa"/>
+          </w:tcPr>
+          <w:p>
+            <w:pPr>
+              <w:spacing w:after="120" w:line="360" w:lineRule="atLeast"/>
+              <w:jc w:val="center"/>
+              <w:rPr>
+                <w:rFonts w:ascii="Bookman Old Style" w:eastAsia="Bookman Old Style" w:hAnsi="Bookman Old Style" w:cs="Bookman Old Style"/>
+                <w:sz w:val="20"/>
+                <w:szCs w:val="20"/>
+              </w:rPr>
+            </w:pPr>
+            <w:r>
+              <w:rPr>
+                <w:rFonts w:ascii="Bookman Old Style" w:eastAsia="Bookman Old Style" w:hAnsi="Bookman Old Style" w:cs="Bookman Old Style"/>
+                <w:b/>
+                <w:bCs/>
+                <w:sz w:val="20"/>
+                <w:szCs w:val="20"/>
+                <w:lang w:val="es-PE"/>
+              </w:rPr>
+              <w:t>Fecha</w:t>
+            </w:r>
+          </w:p>
+        </w:tc>
+        <w:tc>
+          <w:tcPr>
+            <w:tcW w:w="1020" w:type="dxa"/>
+          </w:tcPr>
+          <w:p>
+            <w:pPr>
+              <w:spacing w:after="120" w:line="360" w:lineRule="atLeast"/>
+              <w:jc w:val="center"/>
+              <w:rPr>
+                <w:rFonts w:ascii="Bookman Old Style" w:eastAsia="Bookman Old Style" w:hAnsi="Bookman Old Style" w:cs="Bookman Old Style"/>
+                <w:sz w:val="20"/>
+                <w:szCs w:val="20"/>
+              </w:rPr>
+            </w:pPr>
+            <w:r>
+              <w:rPr>
+                <w:rFonts w:ascii="Bookman Old Style" w:eastAsia="Bookman Old Style" w:hAnsi="Bookman Old Style" w:cs="Bookman Old Style"/>
+                <w:b/>
+                <w:bCs/>
+                <w:sz w:val="20"/>
+                <w:szCs w:val="20"/>
+                <w:lang w:val="es-PE"/>
+              </w:rPr>
+              <w:t>Versión</w:t>
+            </w:r>
+          </w:p>
+        </w:tc>
+        <w:tc>
+          <w:tcPr>
+            <w:tcW w:w="4605" w:type="dxa"/>
+          </w:tcPr>
+          <w:p>
+            <w:pPr>
+              <w:spacing w:after="120" w:line="360" w:lineRule="atLeast"/>
+              <w:jc w:val="center"/>
+              <w:rPr>
+                <w:rFonts w:ascii="Bookman Old Style" w:eastAsia="Bookman Old Style" w:hAnsi="Bookman Old Style" w:cs="Bookman Old Style"/>
+                <w:sz w:val="20"/>
+                <w:szCs w:val="20"/>
+              </w:rPr>
+            </w:pPr>
+            <w:r>
+              <w:rPr>
+                <w:rFonts w:ascii="Bookman Old Style" w:eastAsia="Bookman Old Style" w:hAnsi="Bookman Old Style" w:cs="Bookman Old Style"/>
+                <w:b/>
+                <w:bCs/>
+                <w:sz w:val="20"/>
+                <w:szCs w:val="20"/>
+                <w:lang w:val="es-PE"/>
+              </w:rPr>
+              <w:t>Descripción</w:t>
+            </w:r>
+          </w:p>
+        </w:tc>
+        <w:tc>
+          <w:tcPr>
+            <w:tcW w:w="2051" w:type="dxa"/>
+          </w:tcPr>
+          <w:p>
+            <w:pPr>
+              <w:spacing w:after="120" w:line="360" w:lineRule="atLeast"/>
+              <w:jc w:val="center"/>
+              <w:rPr>
+                <w:rFonts w:ascii="Bookman Old Style" w:eastAsia="Bookman Old Style" w:hAnsi="Bookman Old Style" w:cs="Bookman Old Style"/>
+                <w:sz w:val="20"/>
+                <w:szCs w:val="20"/>
+              </w:rPr>
+            </w:pPr>
+            <w:r>
+              <w:rPr>
+                <w:rFonts w:ascii="Bookman Old Style" w:eastAsia="Bookman Old Style" w:hAnsi="Bookman Old Style" w:cs="Bookman Old Style"/>
+                <w:b/>
+                <w:bCs/>
+                <w:sz w:val="20"/>
+                <w:szCs w:val="20"/>
+                <w:lang w:val="es-PE"/>
+              </w:rPr>
+              <w:t>Autor</w:t>
+            </w:r>
+          </w:p>
+        </w:tc>
+      </w:tr>
+      <w:tr>
+        <w:tc>
+          <w:tcPr>
+            <w:tcW w:w="1350" w:type="dxa"/>
+          </w:tcPr>
+          <w:p>
+            <w:pPr>
+              <w:spacing w:after="120" w:line="360" w:lineRule="atLeast"/>
+            </w:pPr>
+            <w:r>
+              <w:rPr>
+                <w:lang w:val="es-PE"/>
+              </w:rPr>
+              <w:t>29/10</w:t>
+            </w:r>
+            <w:r>
+              <w:rPr>
+                <w:lang w:val="es-PE"/>
+              </w:rPr>
+              <w:t>/2019</w:t>
+            </w:r>
+          </w:p>
+        </w:tc>
+        <w:tc>
+          <w:tcPr>
+            <w:tcW w:w="1020" w:type="dxa"/>
+          </w:tcPr>
+          <w:p>
+            <w:pPr>
+              <w:spacing w:after="120" w:line="360" w:lineRule="atLeast"/>
+            </w:pPr>
+            <w:r>
+              <w:rPr>
+                <w:lang w:val="es-PE"/>
+              </w:rPr>
+              <w:t>1.0</w:t>
+            </w:r>
+          </w:p>
+        </w:tc>
+        <w:tc>
+          <w:tcPr>
+            <w:tcW w:w="4605" w:type="dxa"/>
+          </w:tcPr>
+          <w:p>
+            <w:pPr>
+              <w:spacing w:after="120" w:line="360" w:lineRule="atLeast"/>
+            </w:pPr>
+            <w:r>
+              <w:rPr>
+                <w:lang w:val="es-PE"/>
+              </w:rPr>
+              <w:t xml:space="preserve">Realización de las especificaciones de </w:t>
+            </w:r>
+            <w:r>
+              <w:rPr>
+                <w:lang w:val="es-PE"/>
+              </w:rPr>
+              <w:t>los flujos</w:t>
+            </w:r>
+          </w:p>
+        </w:tc>
+        <w:tc>
+          <w:tcPr>
+            <w:tcW w:w="2051" w:type="dxa"/>
+          </w:tcPr>
+          <w:p>
+            <w:pPr>
+              <w:spacing w:after="120" w:line="360" w:lineRule="atLeast"/>
+            </w:pPr>
+            <w:r>
+              <w:rPr>
+                <w:lang w:val="es-PE"/>
+              </w:rPr>
+              <w:t>El equipo de trabajo</w:t>
+            </w:r>
+          </w:p>
+        </w:tc>
+      </w:tr>
+      <w:tr>
+        <w:tc>
+          <w:tcPr>
+            <w:tcW w:w="1350" w:type="dxa"/>
+          </w:tcPr>
+          <w:p>
+            <w:pPr>
+              <w:spacing w:after="120" w:line="360" w:lineRule="atLeast"/>
+            </w:pPr>
+          </w:p>
+        </w:tc>
+        <w:tc>
+          <w:tcPr>
+            <w:tcW w:w="1020" w:type="dxa"/>
+          </w:tcPr>
+          <w:p>
+            <w:pPr>
+              <w:spacing w:after="120" w:line="360" w:lineRule="atLeast"/>
+            </w:pPr>
+          </w:p>
+        </w:tc>
+        <w:tc>
+          <w:tcPr>
+            <w:tcW w:w="4605" w:type="dxa"/>
+          </w:tcPr>
+          <w:p>
+            <w:pPr>
+              <w:spacing w:after="120" w:line="360" w:lineRule="atLeast"/>
+            </w:pPr>
+          </w:p>
+        </w:tc>
+        <w:tc>
+          <w:tcPr>
+            <w:tcW w:w="2051" w:type="dxa"/>
+          </w:tcPr>
+          <w:p>
+            <w:pPr>
+              <w:spacing w:after="120" w:line="360" w:lineRule="atLeast"/>
+            </w:pPr>
+          </w:p>
+        </w:tc>
+      </w:tr>
+      <w:tr>
+        <w:tc>
+          <w:tcPr>
+            <w:tcW w:w="1350" w:type="dxa"/>
+          </w:tcPr>
+          <w:p>
+            <w:pPr>
+              <w:spacing w:after="120" w:line="360" w:lineRule="atLeast"/>
+            </w:pPr>
+          </w:p>
+        </w:tc>
+        <w:tc>
+          <w:tcPr>
+            <w:tcW w:w="1020" w:type="dxa"/>
+          </w:tcPr>
+          <w:p>
+            <w:pPr>
+              <w:spacing w:after="120" w:line="360" w:lineRule="atLeast"/>
+            </w:pPr>
+          </w:p>
+        </w:tc>
+        <w:tc>
+          <w:tcPr>
+            <w:tcW w:w="4605" w:type="dxa"/>
+          </w:tcPr>
+          <w:p>
+            <w:pPr>
+              <w:spacing w:after="120" w:line="360" w:lineRule="atLeast"/>
+            </w:pPr>
+          </w:p>
+        </w:tc>
+        <w:tc>
+          <w:tcPr>
+            <w:tcW w:w="2051" w:type="dxa"/>
+          </w:tcPr>
+          <w:p>
+            <w:pPr>
+              <w:spacing w:after="120" w:line="360" w:lineRule="atLeast"/>
+            </w:pPr>
+          </w:p>
+        </w:tc>
+      </w:tr>
+    </w:tbl>
+    <w:p>
+      <w:pPr>
+        <w:spacing w:after="120" w:line="360" w:lineRule="auto"/>
+        <w:jc w:val="center"/>
+      </w:pPr>
+    </w:p>
+    <w:p>
+      <w:pPr>
+        <w:spacing w:after="160" w:line="259" w:lineRule="auto"/>
+        <w:jc w:val="left"/>
         <w:rPr>
           <w:lang w:val="es-CL"/>
         </w:rPr>
@@ -171,6 +482,8 @@
           <w:docGrid w:linePitch="360"/>
         </w:sectPr>
       </w:pPr>
+      <w:bookmarkStart w:id="3" w:name="_GoBack"/>
+      <w:bookmarkEnd w:id="3"/>
     </w:p>
     <w:p>
       <w:pPr>
@@ -542,8 +855,6 @@
           <w:lang w:val="es-CL"/>
         </w:rPr>
       </w:pPr>
-      <w:bookmarkStart w:id="3" w:name="_GoBack"/>
-      <w:bookmarkEnd w:id="3"/>
     </w:p>
     <w:p>
       <w:pPr>
@@ -714,13 +1025,8 @@
             <w:r>
               <w:t xml:space="preserve">29 de </w:t>
             </w:r>
-            <w:proofErr w:type="gramStart"/>
-            <w:r>
-              <w:t>Octubre</w:t>
-            </w:r>
-            <w:proofErr w:type="gramEnd"/>
-            <w:r>
-              <w:t xml:space="preserve"> de 2019</w:t>
+            <w:r>
+              <w:t>Octubre de 2019</w:t>
             </w:r>
           </w:p>
         </w:tc>
@@ -2856,15 +3162,7 @@
         <w:pStyle w:val="Textoindependiente"/>
       </w:pPr>
       <w:r>
-        <w:t xml:space="preserve">El software será desarrollado </w:t>
-      </w:r>
-      <w:proofErr w:type="gramStart"/>
-      <w:r>
-        <w:t>de acuerdo al</w:t>
-      </w:r>
-      <w:proofErr w:type="gramEnd"/>
-      <w:r>
-        <w:t xml:space="preserve"> estándar de software de la empresa, el que es conocido por todos los empleados.</w:t>
+        <w:t>El software será desarrollado de acuerdo al estándar de software de la empresa, el que es conocido por todos los empleados.</w:t>
       </w:r>
     </w:p>
     <w:p>
@@ -6218,12 +6516,15 @@
       </w:r>
       <w:proofErr w:type="gramStart"/>
       <w:r>
-        <w:t xml:space="preserve">del </w:t>
+        <w:t>del</w:t>
+      </w:r>
+      <w:proofErr w:type="gramEnd"/>
+      <w:r>
+        <w:t xml:space="preserve"> </w:t>
       </w:r>
       <w:r>
         <w:t>ubicación</w:t>
       </w:r>
-      <w:proofErr w:type="gramEnd"/>
       <w:r>
         <w:t xml:space="preserve"> deberá ser </w:t>
       </w:r>
@@ -6671,7 +6972,7 @@
 </file>
 
 <file path=word/endnotes.xml><?xml version="1.0" encoding="utf-8"?>
-<w:endnotes xmlns:wpc="http://schemas.microsoft.com/office/word/2010/wordprocessingCanvas" xmlns:cx="http://schemas.microsoft.com/office/drawing/2014/chartex" xmlns:cx1="http://schemas.microsoft.com/office/drawing/2015/9/8/chartex" xmlns:cx2="http://schemas.microsoft.com/office/drawing/2015/10/21/chartex" xmlns:cx3="http://schemas.microsoft.com/office/drawing/2016/5/9/chartex" xmlns:cx4="http://schemas.microsoft.com/office/drawing/2016/5/10/chartex" xmlns:cx5="http://schemas.microsoft.com/office/drawing/2016/5/11/chartex" xmlns:cx6="http://schemas.microsoft.com/office/drawing/2016/5/12/chartex" xmlns:cx7="http://schemas.microsoft.com/office/drawing/2016/5/13/chartex" xmlns:cx8="http://schemas.microsoft.com/office/drawing/2016/5/14/chartex" xmlns:mc="http://schemas.openxmlformats.org/markup-compatibility/2006" xmlns:aink="http://schemas.microsoft.com/office/drawing/2016/ink" xmlns:am3d="http://schemas.microsoft.com/office/drawing/2017/model3d" xmlns:o="urn:schemas-microsoft-com:office:office" xmlns:r="http://schemas.openxmlformats.org/officeDocument/2006/relationships" xmlns:m="http://schemas.openxmlformats.org/officeDocument/2006/math" xmlns:v="urn:schemas-microsoft-com:vml" xmlns:wp14="http://schemas.microsoft.com/office/word/2010/wordprocessingDrawing" xmlns:wp="http://schemas.openxmlformats.org/drawingml/2006/wordprocessingDrawing" xmlns:w10="urn:schemas-microsoft-com:office:word" xmlns:w="http://schemas.openxmlformats.org/wordprocessingml/2006/main" xmlns:w14="http://schemas.microsoft.com/office/word/2010/wordml" xmlns:w15="http://schemas.microsoft.com/office/word/2012/wordml" xmlns:w16cid="http://schemas.microsoft.com/office/word/2016/wordml/cid" xmlns:w16se="http://schemas.microsoft.com/office/word/2015/wordml/symex" xmlns:wpg="http://schemas.microsoft.com/office/word/2010/wordprocessingGroup" xmlns:wpi="http://schemas.microsoft.com/office/word/2010/wordprocessingInk" xmlns:wne="http://schemas.microsoft.com/office/word/2006/wordml" xmlns:wps="http://schemas.microsoft.com/office/word/2010/wordprocessingShape" mc:Ignorable="w14 w15 w16se w16cid wp14">
+<w:endnotes xmlns:wpc="http://schemas.microsoft.com/office/word/2010/wordprocessingCanvas" xmlns:mc="http://schemas.openxmlformats.org/markup-compatibility/2006" xmlns:o="urn:schemas-microsoft-com:office:office" xmlns:r="http://schemas.openxmlformats.org/officeDocument/2006/relationships" xmlns:m="http://schemas.openxmlformats.org/officeDocument/2006/math" xmlns:v="urn:schemas-microsoft-com:vml" xmlns:wp14="http://schemas.microsoft.com/office/word/2010/wordprocessingDrawing" xmlns:wp="http://schemas.openxmlformats.org/drawingml/2006/wordprocessingDrawing" xmlns:w10="urn:schemas-microsoft-com:office:word" xmlns:w="http://schemas.openxmlformats.org/wordprocessingml/2006/main" xmlns:w14="http://schemas.microsoft.com/office/word/2010/wordml" xmlns:w15="http://schemas.microsoft.com/office/word/2012/wordml" xmlns:wpg="http://schemas.microsoft.com/office/word/2010/wordprocessingGroup" xmlns:wpi="http://schemas.microsoft.com/office/word/2010/wordprocessingInk" xmlns:wne="http://schemas.microsoft.com/office/word/2006/wordml" xmlns:wps="http://schemas.microsoft.com/office/word/2010/wordprocessingShape" mc:Ignorable="w14 w15 wp14">
   <w:endnote w:type="separator" w:id="-1">
     <w:p>
       <w:r>
@@ -6693,7 +6994,7 @@
 </file>
 
 <file path=word/footer1.xml><?xml version="1.0" encoding="utf-8"?>
-<w:ftr xmlns:wpc="http://schemas.microsoft.com/office/word/2010/wordprocessingCanvas" xmlns:cx="http://schemas.microsoft.com/office/drawing/2014/chartex" xmlns:cx1="http://schemas.microsoft.com/office/drawing/2015/9/8/chartex" xmlns:cx2="http://schemas.microsoft.com/office/drawing/2015/10/21/chartex" xmlns:cx3="http://schemas.microsoft.com/office/drawing/2016/5/9/chartex" xmlns:cx4="http://schemas.microsoft.com/office/drawing/2016/5/10/chartex" xmlns:cx5="http://schemas.microsoft.com/office/drawing/2016/5/11/chartex" xmlns:cx6="http://schemas.microsoft.com/office/drawing/2016/5/12/chartex" xmlns:cx7="http://schemas.microsoft.com/office/drawing/2016/5/13/chartex" xmlns:cx8="http://schemas.microsoft.com/office/drawing/2016/5/14/chartex" xmlns:mc="http://schemas.openxmlformats.org/markup-compatibility/2006" xmlns:aink="http://schemas.microsoft.com/office/drawing/2016/ink" xmlns:am3d="http://schemas.microsoft.com/office/drawing/2017/model3d" xmlns:o="urn:schemas-microsoft-com:office:office" xmlns:r="http://schemas.openxmlformats.org/officeDocument/2006/relationships" xmlns:m="http://schemas.openxmlformats.org/officeDocument/2006/math" xmlns:v="urn:schemas-microsoft-com:vml" xmlns:wp14="http://schemas.microsoft.com/office/word/2010/wordprocessingDrawing" xmlns:wp="http://schemas.openxmlformats.org/drawingml/2006/wordprocessingDrawing" xmlns:w10="urn:schemas-microsoft-com:office:word" xmlns:w="http://schemas.openxmlformats.org/wordprocessingml/2006/main" xmlns:w14="http://schemas.microsoft.com/office/word/2010/wordml" xmlns:w15="http://schemas.microsoft.com/office/word/2012/wordml" xmlns:w16cid="http://schemas.microsoft.com/office/word/2016/wordml/cid" xmlns:w16se="http://schemas.microsoft.com/office/word/2015/wordml/symex" xmlns:wpg="http://schemas.microsoft.com/office/word/2010/wordprocessingGroup" xmlns:wpi="http://schemas.microsoft.com/office/word/2010/wordprocessingInk" xmlns:wne="http://schemas.microsoft.com/office/word/2006/wordml" xmlns:wps="http://schemas.microsoft.com/office/word/2010/wordprocessingShape" mc:Ignorable="w14 w15 w16se w16cid wp14">
+<w:ftr xmlns:wpc="http://schemas.microsoft.com/office/word/2010/wordprocessingCanvas" xmlns:mc="http://schemas.openxmlformats.org/markup-compatibility/2006" xmlns:o="urn:schemas-microsoft-com:office:office" xmlns:r="http://schemas.openxmlformats.org/officeDocument/2006/relationships" xmlns:m="http://schemas.openxmlformats.org/officeDocument/2006/math" xmlns:v="urn:schemas-microsoft-com:vml" xmlns:wp14="http://schemas.microsoft.com/office/word/2010/wordprocessingDrawing" xmlns:wp="http://schemas.openxmlformats.org/drawingml/2006/wordprocessingDrawing" xmlns:w10="urn:schemas-microsoft-com:office:word" xmlns:w="http://schemas.openxmlformats.org/wordprocessingml/2006/main" xmlns:w14="http://schemas.microsoft.com/office/word/2010/wordml" xmlns:w15="http://schemas.microsoft.com/office/word/2012/wordml" xmlns:wpg="http://schemas.microsoft.com/office/word/2010/wordprocessingGroup" xmlns:wpi="http://schemas.microsoft.com/office/word/2010/wordprocessingInk" xmlns:wne="http://schemas.microsoft.com/office/word/2006/wordml" xmlns:wps="http://schemas.microsoft.com/office/word/2010/wordprocessingShape" mc:Ignorable="w14 w15 wp14">
   <w:p>
     <w:pPr>
       <w:pStyle w:val="Piedepgina"/>
@@ -6731,7 +7032,7 @@
 </file>
 
 <file path=word/footer2.xml><?xml version="1.0" encoding="utf-8"?>
-<w:ftr xmlns:wpc="http://schemas.microsoft.com/office/word/2010/wordprocessingCanvas" xmlns:cx="http://schemas.microsoft.com/office/drawing/2014/chartex" xmlns:cx1="http://schemas.microsoft.com/office/drawing/2015/9/8/chartex" xmlns:cx2="http://schemas.microsoft.com/office/drawing/2015/10/21/chartex" xmlns:cx3="http://schemas.microsoft.com/office/drawing/2016/5/9/chartex" xmlns:cx4="http://schemas.microsoft.com/office/drawing/2016/5/10/chartex" xmlns:cx5="http://schemas.microsoft.com/office/drawing/2016/5/11/chartex" xmlns:cx6="http://schemas.microsoft.com/office/drawing/2016/5/12/chartex" xmlns:cx7="http://schemas.microsoft.com/office/drawing/2016/5/13/chartex" xmlns:cx8="http://schemas.microsoft.com/office/drawing/2016/5/14/chartex" xmlns:mc="http://schemas.openxmlformats.org/markup-compatibility/2006" xmlns:aink="http://schemas.microsoft.com/office/drawing/2016/ink" xmlns:am3d="http://schemas.microsoft.com/office/drawing/2017/model3d" xmlns:o="urn:schemas-microsoft-com:office:office" xmlns:r="http://schemas.openxmlformats.org/officeDocument/2006/relationships" xmlns:m="http://schemas.openxmlformats.org/officeDocument/2006/math" xmlns:v="urn:schemas-microsoft-com:vml" xmlns:wp14="http://schemas.microsoft.com/office/word/2010/wordprocessingDrawing" xmlns:wp="http://schemas.openxmlformats.org/drawingml/2006/wordprocessingDrawing" xmlns:w10="urn:schemas-microsoft-com:office:word" xmlns:w="http://schemas.openxmlformats.org/wordprocessingml/2006/main" xmlns:w14="http://schemas.microsoft.com/office/word/2010/wordml" xmlns:w15="http://schemas.microsoft.com/office/word/2012/wordml" xmlns:w16cid="http://schemas.microsoft.com/office/word/2016/wordml/cid" xmlns:w16se="http://schemas.microsoft.com/office/word/2015/wordml/symex" xmlns:wpg="http://schemas.microsoft.com/office/word/2010/wordprocessingGroup" xmlns:wpi="http://schemas.microsoft.com/office/word/2010/wordprocessingInk" xmlns:wne="http://schemas.microsoft.com/office/word/2006/wordml" xmlns:wps="http://schemas.microsoft.com/office/word/2010/wordprocessingShape" mc:Ignorable="w14 w15 w16se w16cid wp14">
+<w:ftr xmlns:wpc="http://schemas.microsoft.com/office/word/2010/wordprocessingCanvas" xmlns:mc="http://schemas.openxmlformats.org/markup-compatibility/2006" xmlns:o="urn:schemas-microsoft-com:office:office" xmlns:r="http://schemas.openxmlformats.org/officeDocument/2006/relationships" xmlns:m="http://schemas.openxmlformats.org/officeDocument/2006/math" xmlns:v="urn:schemas-microsoft-com:vml" xmlns:wp14="http://schemas.microsoft.com/office/word/2010/wordprocessingDrawing" xmlns:wp="http://schemas.openxmlformats.org/drawingml/2006/wordprocessingDrawing" xmlns:w10="urn:schemas-microsoft-com:office:word" xmlns:w="http://schemas.openxmlformats.org/wordprocessingml/2006/main" xmlns:w14="http://schemas.microsoft.com/office/word/2010/wordml" xmlns:w15="http://schemas.microsoft.com/office/word/2012/wordml" xmlns:wpg="http://schemas.microsoft.com/office/word/2010/wordprocessingGroup" xmlns:wpi="http://schemas.microsoft.com/office/word/2010/wordprocessingInk" xmlns:wne="http://schemas.microsoft.com/office/word/2006/wordml" xmlns:wps="http://schemas.microsoft.com/office/word/2010/wordprocessingShape" mc:Ignorable="w14 w15 wp14">
   <w:p>
     <w:pPr>
       <w:pStyle w:val="Piedepgina"/>
@@ -6745,7 +7046,7 @@
 </file>
 
 <file path=word/footer3.xml><?xml version="1.0" encoding="utf-8"?>
-<w:ftr xmlns:wpc="http://schemas.microsoft.com/office/word/2010/wordprocessingCanvas" xmlns:cx="http://schemas.microsoft.com/office/drawing/2014/chartex" xmlns:cx1="http://schemas.microsoft.com/office/drawing/2015/9/8/chartex" xmlns:cx2="http://schemas.microsoft.com/office/drawing/2015/10/21/chartex" xmlns:cx3="http://schemas.microsoft.com/office/drawing/2016/5/9/chartex" xmlns:cx4="http://schemas.microsoft.com/office/drawing/2016/5/10/chartex" xmlns:cx5="http://schemas.microsoft.com/office/drawing/2016/5/11/chartex" xmlns:cx6="http://schemas.microsoft.com/office/drawing/2016/5/12/chartex" xmlns:cx7="http://schemas.microsoft.com/office/drawing/2016/5/13/chartex" xmlns:cx8="http://schemas.microsoft.com/office/drawing/2016/5/14/chartex" xmlns:mc="http://schemas.openxmlformats.org/markup-compatibility/2006" xmlns:aink="http://schemas.microsoft.com/office/drawing/2016/ink" xmlns:am3d="http://schemas.microsoft.com/office/drawing/2017/model3d" xmlns:o="urn:schemas-microsoft-com:office:office" xmlns:r="http://schemas.openxmlformats.org/officeDocument/2006/relationships" xmlns:m="http://schemas.openxmlformats.org/officeDocument/2006/math" xmlns:v="urn:schemas-microsoft-com:vml" xmlns:wp14="http://schemas.microsoft.com/office/word/2010/wordprocessingDrawing" xmlns:wp="http://schemas.openxmlformats.org/drawingml/2006/wordprocessingDrawing" xmlns:w10="urn:schemas-microsoft-com:office:word" xmlns:w="http://schemas.openxmlformats.org/wordprocessingml/2006/main" xmlns:w14="http://schemas.microsoft.com/office/word/2010/wordml" xmlns:w15="http://schemas.microsoft.com/office/word/2012/wordml" xmlns:w16cid="http://schemas.microsoft.com/office/word/2016/wordml/cid" xmlns:w16se="http://schemas.microsoft.com/office/word/2015/wordml/symex" xmlns:wpg="http://schemas.microsoft.com/office/word/2010/wordprocessingGroup" xmlns:wpi="http://schemas.microsoft.com/office/word/2010/wordprocessingInk" xmlns:wne="http://schemas.microsoft.com/office/word/2006/wordml" xmlns:wps="http://schemas.microsoft.com/office/word/2010/wordprocessingShape" mc:Ignorable="w14 w15 w16se w16cid wp14">
+<w:ftr xmlns:wpc="http://schemas.microsoft.com/office/word/2010/wordprocessingCanvas" xmlns:mc="http://schemas.openxmlformats.org/markup-compatibility/2006" xmlns:o="urn:schemas-microsoft-com:office:office" xmlns:r="http://schemas.openxmlformats.org/officeDocument/2006/relationships" xmlns:m="http://schemas.openxmlformats.org/officeDocument/2006/math" xmlns:v="urn:schemas-microsoft-com:vml" xmlns:wp14="http://schemas.microsoft.com/office/word/2010/wordprocessingDrawing" xmlns:wp="http://schemas.openxmlformats.org/drawingml/2006/wordprocessingDrawing" xmlns:w10="urn:schemas-microsoft-com:office:word" xmlns:w="http://schemas.openxmlformats.org/wordprocessingml/2006/main" xmlns:w14="http://schemas.microsoft.com/office/word/2010/wordml" xmlns:w15="http://schemas.microsoft.com/office/word/2012/wordml" xmlns:wpg="http://schemas.microsoft.com/office/word/2010/wordprocessingGroup" xmlns:wpi="http://schemas.microsoft.com/office/word/2010/wordprocessingInk" xmlns:wne="http://schemas.microsoft.com/office/word/2006/wordml" xmlns:wps="http://schemas.microsoft.com/office/word/2010/wordprocessingShape" mc:Ignorable="w14 w15 wp14">
   <w:p>
     <w:pPr>
       <w:pStyle w:val="Piedepgina"/>
@@ -6777,7 +7078,7 @@
         <w:rStyle w:val="Nmerodepgina"/>
         <w:noProof/>
       </w:rPr>
-      <w:t>13</w:t>
+      <w:t>2</w:t>
     </w:r>
     <w:r>
       <w:rPr>
@@ -6799,7 +7100,7 @@
 </file>
 
 <file path=word/footnotes.xml><?xml version="1.0" encoding="utf-8"?>
-<w:footnotes xmlns:wpc="http://schemas.microsoft.com/office/word/2010/wordprocessingCanvas" xmlns:cx="http://schemas.microsoft.com/office/drawing/2014/chartex" xmlns:cx1="http://schemas.microsoft.com/office/drawing/2015/9/8/chartex" xmlns:cx2="http://schemas.microsoft.com/office/drawing/2015/10/21/chartex" xmlns:cx3="http://schemas.microsoft.com/office/drawing/2016/5/9/chartex" xmlns:cx4="http://schemas.microsoft.com/office/drawing/2016/5/10/chartex" xmlns:cx5="http://schemas.microsoft.com/office/drawing/2016/5/11/chartex" xmlns:cx6="http://schemas.microsoft.com/office/drawing/2016/5/12/chartex" xmlns:cx7="http://schemas.microsoft.com/office/drawing/2016/5/13/chartex" xmlns:cx8="http://schemas.microsoft.com/office/drawing/2016/5/14/chartex" xmlns:mc="http://schemas.openxmlformats.org/markup-compatibility/2006" xmlns:aink="http://schemas.microsoft.com/office/drawing/2016/ink" xmlns:am3d="http://schemas.microsoft.com/office/drawing/2017/model3d" xmlns:o="urn:schemas-microsoft-com:office:office" xmlns:r="http://schemas.openxmlformats.org/officeDocument/2006/relationships" xmlns:m="http://schemas.openxmlformats.org/officeDocument/2006/math" xmlns:v="urn:schemas-microsoft-com:vml" xmlns:wp14="http://schemas.microsoft.com/office/word/2010/wordprocessingDrawing" xmlns:wp="http://schemas.openxmlformats.org/drawingml/2006/wordprocessingDrawing" xmlns:w10="urn:schemas-microsoft-com:office:word" xmlns:w="http://schemas.openxmlformats.org/wordprocessingml/2006/main" xmlns:w14="http://schemas.microsoft.com/office/word/2010/wordml" xmlns:w15="http://schemas.microsoft.com/office/word/2012/wordml" xmlns:w16cid="http://schemas.microsoft.com/office/word/2016/wordml/cid" xmlns:w16se="http://schemas.microsoft.com/office/word/2015/wordml/symex" xmlns:wpg="http://schemas.microsoft.com/office/word/2010/wordprocessingGroup" xmlns:wpi="http://schemas.microsoft.com/office/word/2010/wordprocessingInk" xmlns:wne="http://schemas.microsoft.com/office/word/2006/wordml" xmlns:wps="http://schemas.microsoft.com/office/word/2010/wordprocessingShape" mc:Ignorable="w14 w15 w16se w16cid wp14">
+<w:footnotes xmlns:wpc="http://schemas.microsoft.com/office/word/2010/wordprocessingCanvas" xmlns:mc="http://schemas.openxmlformats.org/markup-compatibility/2006" xmlns:o="urn:schemas-microsoft-com:office:office" xmlns:r="http://schemas.openxmlformats.org/officeDocument/2006/relationships" xmlns:m="http://schemas.openxmlformats.org/officeDocument/2006/math" xmlns:v="urn:schemas-microsoft-com:vml" xmlns:wp14="http://schemas.microsoft.com/office/word/2010/wordprocessingDrawing" xmlns:wp="http://schemas.openxmlformats.org/drawingml/2006/wordprocessingDrawing" xmlns:w10="urn:schemas-microsoft-com:office:word" xmlns:w="http://schemas.openxmlformats.org/wordprocessingml/2006/main" xmlns:w14="http://schemas.microsoft.com/office/word/2010/wordml" xmlns:w15="http://schemas.microsoft.com/office/word/2012/wordml" xmlns:wpg="http://schemas.microsoft.com/office/word/2010/wordprocessingGroup" xmlns:wpi="http://schemas.microsoft.com/office/word/2010/wordprocessingInk" xmlns:wne="http://schemas.microsoft.com/office/word/2006/wordml" xmlns:wps="http://schemas.microsoft.com/office/word/2010/wordprocessingShape" mc:Ignorable="w14 w15 wp14">
   <w:footnote w:type="separator" w:id="-1">
     <w:p>
       <w:r>
@@ -6821,7 +7122,7 @@
 </file>
 
 <file path=word/header1.xml><?xml version="1.0" encoding="utf-8"?>
-<w:hdr xmlns:wpc="http://schemas.microsoft.com/office/word/2010/wordprocessingCanvas" xmlns:cx="http://schemas.microsoft.com/office/drawing/2014/chartex" xmlns:cx1="http://schemas.microsoft.com/office/drawing/2015/9/8/chartex" xmlns:cx2="http://schemas.microsoft.com/office/drawing/2015/10/21/chartex" xmlns:cx3="http://schemas.microsoft.com/office/drawing/2016/5/9/chartex" xmlns:cx4="http://schemas.microsoft.com/office/drawing/2016/5/10/chartex" xmlns:cx5="http://schemas.microsoft.com/office/drawing/2016/5/11/chartex" xmlns:cx6="http://schemas.microsoft.com/office/drawing/2016/5/12/chartex" xmlns:cx7="http://schemas.microsoft.com/office/drawing/2016/5/13/chartex" xmlns:cx8="http://schemas.microsoft.com/office/drawing/2016/5/14/chartex" xmlns:mc="http://schemas.openxmlformats.org/markup-compatibility/2006" xmlns:aink="http://schemas.microsoft.com/office/drawing/2016/ink" xmlns:am3d="http://schemas.microsoft.com/office/drawing/2017/model3d" xmlns:o="urn:schemas-microsoft-com:office:office" xmlns:r="http://schemas.openxmlformats.org/officeDocument/2006/relationships" xmlns:m="http://schemas.openxmlformats.org/officeDocument/2006/math" xmlns:v="urn:schemas-microsoft-com:vml" xmlns:wp14="http://schemas.microsoft.com/office/word/2010/wordprocessingDrawing" xmlns:wp="http://schemas.openxmlformats.org/drawingml/2006/wordprocessingDrawing" xmlns:w10="urn:schemas-microsoft-com:office:word" xmlns:w="http://schemas.openxmlformats.org/wordprocessingml/2006/main" xmlns:w14="http://schemas.microsoft.com/office/word/2010/wordml" xmlns:w15="http://schemas.microsoft.com/office/word/2012/wordml" xmlns:w16cid="http://schemas.microsoft.com/office/word/2016/wordml/cid" xmlns:w16se="http://schemas.microsoft.com/office/word/2015/wordml/symex" xmlns:wpg="http://schemas.microsoft.com/office/word/2010/wordprocessingGroup" xmlns:wpi="http://schemas.microsoft.com/office/word/2010/wordprocessingInk" xmlns:wne="http://schemas.microsoft.com/office/word/2006/wordml" xmlns:wps="http://schemas.microsoft.com/office/word/2010/wordprocessingShape" mc:Ignorable="w14 w15 w16se w16cid wp14">
+<w:hdr xmlns:wpc="http://schemas.microsoft.com/office/word/2010/wordprocessingCanvas" xmlns:mc="http://schemas.openxmlformats.org/markup-compatibility/2006" xmlns:o="urn:schemas-microsoft-com:office:office" xmlns:r="http://schemas.openxmlformats.org/officeDocument/2006/relationships" xmlns:m="http://schemas.openxmlformats.org/officeDocument/2006/math" xmlns:v="urn:schemas-microsoft-com:vml" xmlns:wp14="http://schemas.microsoft.com/office/word/2010/wordprocessingDrawing" xmlns:wp="http://schemas.openxmlformats.org/drawingml/2006/wordprocessingDrawing" xmlns:w10="urn:schemas-microsoft-com:office:word" xmlns:w="http://schemas.openxmlformats.org/wordprocessingml/2006/main" xmlns:w14="http://schemas.microsoft.com/office/word/2010/wordml" xmlns:w15="http://schemas.microsoft.com/office/word/2012/wordml" xmlns:wpg="http://schemas.microsoft.com/office/word/2010/wordprocessingGroup" xmlns:wpi="http://schemas.microsoft.com/office/word/2010/wordprocessingInk" xmlns:wne="http://schemas.microsoft.com/office/word/2006/wordml" xmlns:wps="http://schemas.microsoft.com/office/word/2010/wordprocessingShape" mc:Ignorable="w14 w15 wp14">
   <w:p>
     <w:pPr>
       <w:pStyle w:val="Encabezado"/>
@@ -6834,8 +7135,8 @@
 </file>
 
 <file path=word/numbering.xml><?xml version="1.0" encoding="utf-8"?>
-<w:numbering xmlns:wpc="http://schemas.microsoft.com/office/word/2010/wordprocessingCanvas" xmlns:cx="http://schemas.microsoft.com/office/drawing/2014/chartex" xmlns:cx1="http://schemas.microsoft.com/office/drawing/2015/9/8/chartex" xmlns:cx2="http://schemas.microsoft.com/office/drawing/2015/10/21/chartex" xmlns:cx3="http://schemas.microsoft.com/office/drawing/2016/5/9/chartex" xmlns:cx4="http://schemas.microsoft.com/office/drawing/2016/5/10/chartex" xmlns:cx5="http://schemas.microsoft.com/office/drawing/2016/5/11/chartex" xmlns:cx6="http://schemas.microsoft.com/office/drawing/2016/5/12/chartex" xmlns:cx7="http://schemas.microsoft.com/office/drawing/2016/5/13/chartex" xmlns:cx8="http://schemas.microsoft.com/office/drawing/2016/5/14/chartex" xmlns:mc="http://schemas.openxmlformats.org/markup-compatibility/2006" xmlns:aink="http://schemas.microsoft.com/office/drawing/2016/ink" xmlns:am3d="http://schemas.microsoft.com/office/drawing/2017/model3d" xmlns:o="urn:schemas-microsoft-com:office:office" xmlns:r="http://schemas.openxmlformats.org/officeDocument/2006/relationships" xmlns:m="http://schemas.openxmlformats.org/officeDocument/2006/math" xmlns:v="urn:schemas-microsoft-com:vml" xmlns:wp14="http://schemas.microsoft.com/office/word/2010/wordprocessingDrawing" xmlns:wp="http://schemas.openxmlformats.org/drawingml/2006/wordprocessingDrawing" xmlns:w10="urn:schemas-microsoft-com:office:word" xmlns:w="http://schemas.openxmlformats.org/wordprocessingml/2006/main" xmlns:w14="http://schemas.microsoft.com/office/word/2010/wordml" xmlns:w15="http://schemas.microsoft.com/office/word/2012/wordml" xmlns:w16cid="http://schemas.microsoft.com/office/word/2016/wordml/cid" xmlns:w16se="http://schemas.microsoft.com/office/word/2015/wordml/symex" xmlns:wpg="http://schemas.microsoft.com/office/word/2010/wordprocessingGroup" xmlns:wpi="http://schemas.microsoft.com/office/word/2010/wordprocessingInk" xmlns:wne="http://schemas.microsoft.com/office/word/2006/wordml" xmlns:wps="http://schemas.microsoft.com/office/word/2010/wordprocessingShape" mc:Ignorable="w14 w15 w16se w16cid wp14">
-  <w:abstractNum w:abstractNumId="0" w15:restartNumberingAfterBreak="0">
+<w:numbering xmlns:wpc="http://schemas.microsoft.com/office/word/2010/wordprocessingCanvas" xmlns:mc="http://schemas.openxmlformats.org/markup-compatibility/2006" xmlns:o="urn:schemas-microsoft-com:office:office" xmlns:r="http://schemas.openxmlformats.org/officeDocument/2006/relationships" xmlns:m="http://schemas.openxmlformats.org/officeDocument/2006/math" xmlns:v="urn:schemas-microsoft-com:vml" xmlns:wp14="http://schemas.microsoft.com/office/word/2010/wordprocessingDrawing" xmlns:wp="http://schemas.openxmlformats.org/drawingml/2006/wordprocessingDrawing" xmlns:w10="urn:schemas-microsoft-com:office:word" xmlns:w="http://schemas.openxmlformats.org/wordprocessingml/2006/main" xmlns:w14="http://schemas.microsoft.com/office/word/2010/wordml" xmlns:w15="http://schemas.microsoft.com/office/word/2012/wordml" xmlns:wpg="http://schemas.microsoft.com/office/word/2010/wordprocessingGroup" xmlns:wpi="http://schemas.microsoft.com/office/word/2010/wordprocessingInk" xmlns:wne="http://schemas.microsoft.com/office/word/2006/wordml" xmlns:wps="http://schemas.microsoft.com/office/word/2010/wordprocessingShape" mc:Ignorable="w14 w15 wp14">
+  <w:abstractNum w:abstractNumId="0">
     <w:nsid w:val="3F270F4D"/>
     <w:multiLevelType w:val="multilevel"/>
     <w:tmpl w:val="F028CF48"/>
@@ -6963,7 +7264,7 @@
 </file>
 
 <file path=word/styles.xml><?xml version="1.0" encoding="utf-8"?>
-<w:styles xmlns:mc="http://schemas.openxmlformats.org/markup-compatibility/2006" xmlns:r="http://schemas.openxmlformats.org/officeDocument/2006/relationships" xmlns:w="http://schemas.openxmlformats.org/wordprocessingml/2006/main" xmlns:w14="http://schemas.microsoft.com/office/word/2010/wordml" xmlns:w15="http://schemas.microsoft.com/office/word/2012/wordml" xmlns:w16cid="http://schemas.microsoft.com/office/word/2016/wordml/cid" xmlns:w16se="http://schemas.microsoft.com/office/word/2015/wordml/symex" mc:Ignorable="w14 w15 w16se w16cid">
+<w:styles xmlns:mc="http://schemas.openxmlformats.org/markup-compatibility/2006" xmlns:r="http://schemas.openxmlformats.org/officeDocument/2006/relationships" xmlns:w="http://schemas.openxmlformats.org/wordprocessingml/2006/main" xmlns:w14="http://schemas.microsoft.com/office/word/2010/wordml" xmlns:w15="http://schemas.microsoft.com/office/word/2012/wordml" mc:Ignorable="w14 w15">
   <w:docDefaults>
     <w:rPrDefault>
       <w:rPr>
@@ -6979,7 +7280,7 @@
       </w:pPr>
     </w:pPrDefault>
   </w:docDefaults>
-  <w:latentStyles w:defLockedState="0" w:defUIPriority="99" w:defSemiHidden="0" w:defUnhideWhenUsed="0" w:defQFormat="0" w:count="377">
+  <w:latentStyles w:defLockedState="0" w:defUIPriority="99" w:defSemiHidden="0" w:defUnhideWhenUsed="0" w:defQFormat="0" w:count="371">
     <w:lsdException w:name="Normal" w:uiPriority="0" w:qFormat="1"/>
     <w:lsdException w:name="heading 1" w:uiPriority="0" w:qFormat="1"/>
     <w:lsdException w:name="heading 2" w:semiHidden="1" w:uiPriority="0" w:unhideWhenUsed="1" w:qFormat="1"/>
@@ -7134,7 +7435,7 @@
     <w:lsdException w:name="Table Web 2" w:semiHidden="1" w:unhideWhenUsed="1"/>
     <w:lsdException w:name="Table Web 3" w:semiHidden="1" w:unhideWhenUsed="1"/>
     <w:lsdException w:name="Balloon Text" w:semiHidden="1" w:unhideWhenUsed="1"/>
-    <w:lsdException w:name="Table Grid" w:uiPriority="0"/>
+    <w:lsdException w:name="Table Grid" w:uiPriority="59"/>
     <w:lsdException w:name="Table Theme" w:semiHidden="1" w:unhideWhenUsed="1"/>
     <w:lsdException w:name="Placeholder Text" w:semiHidden="1"/>
     <w:lsdException w:name="No Spacing" w:uiPriority="1" w:qFormat="1"/>
@@ -7351,12 +7652,6 @@
     <w:lsdException w:name="List Table 5 Dark Accent 6" w:uiPriority="50"/>
     <w:lsdException w:name="List Table 6 Colorful Accent 6" w:uiPriority="51"/>
     <w:lsdException w:name="List Table 7 Colorful Accent 6" w:uiPriority="52"/>
-    <w:lsdException w:name="Mention" w:semiHidden="1" w:unhideWhenUsed="1"/>
-    <w:lsdException w:name="Smart Hyperlink" w:semiHidden="1" w:unhideWhenUsed="1"/>
-    <w:lsdException w:name="Hashtag" w:semiHidden="1" w:unhideWhenUsed="1"/>
-    <w:lsdException w:name="Unresolved Mention" w:semiHidden="1" w:unhideWhenUsed="1"/>
-    <w:lsdException w:name="Smart Link" w:semiHidden="1" w:unhideWhenUsed="1"/>
-    <w:lsdException w:name="Smart Link Error" w:semiHidden="1" w:unhideWhenUsed="1"/>
   </w:latentStyles>
   <w:style w:type="paragraph" w:default="1" w:styleId="Normal">
     <w:name w:val="Normal"/>
@@ -7777,10 +8072,10 @@
       <w:ind w:left="240"/>
     </w:pPr>
   </w:style>
-  <w:style w:type="paragraph" w:styleId="Ttulo">
+  <w:style w:type="paragraph" w:styleId="Puesto">
     <w:name w:val="Title"/>
     <w:basedOn w:val="Normal"/>
-    <w:link w:val="TtuloCar"/>
+    <w:link w:val="PuestoCar"/>
     <w:qFormat/>
     <w:rsid w:val="0027642D"/>
     <w:pPr>
@@ -7798,10 +8093,10 @@
       <w:lang w:val="es-CL"/>
     </w:rPr>
   </w:style>
-  <w:style w:type="character" w:customStyle="1" w:styleId="TtuloCar">
-    <w:name w:val="Título Car"/>
+  <w:style w:type="character" w:customStyle="1" w:styleId="PuestoCar">
+    <w:name w:val="Puesto Car"/>
     <w:basedOn w:val="Fuentedeprrafopredeter"/>
-    <w:link w:val="Ttulo"/>
+    <w:link w:val="Puesto"/>
     <w:rsid w:val="0027642D"/>
     <w:rPr>
       <w:rFonts w:ascii="Arial" w:eastAsia="Times New Roman" w:hAnsi="Arial" w:cs="Arial"/>
@@ -7859,6 +8154,7 @@
   <w:style w:type="table" w:styleId="Tablaconcuadrcula">
     <w:name w:val="Table Grid"/>
     <w:basedOn w:val="Tablanormal"/>
+    <w:uiPriority w:val="59"/>
     <w:rsid w:val="0027642D"/>
     <w:pPr>
       <w:spacing w:after="0" w:line="240" w:lineRule="auto"/>
@@ -7871,6 +8167,7 @@
       <w:lang w:eastAsia="es-PE"/>
     </w:rPr>
     <w:tblPr>
+      <w:tblInd w:w="0" w:type="dxa"/>
       <w:tblBorders>
         <w:top w:val="single" w:sz="4" w:space="0" w:color="auto"/>
         <w:left w:val="single" w:sz="4" w:space="0" w:color="auto"/>
@@ -7879,6 +8176,12 @@
         <w:insideH w:val="single" w:sz="4" w:space="0" w:color="auto"/>
         <w:insideV w:val="single" w:sz="4" w:space="0" w:color="auto"/>
       </w:tblBorders>
+      <w:tblCellMar>
+        <w:top w:w="0" w:type="dxa"/>
+        <w:left w:w="108" w:type="dxa"/>
+        <w:bottom w:w="0" w:type="dxa"/>
+        <w:right w:w="108" w:type="dxa"/>
+      </w:tblCellMar>
     </w:tblPr>
   </w:style>
   <w:style w:type="table" w:customStyle="1" w:styleId="Tablaconcuadrcula1">
@@ -7896,6 +8199,7 @@
       <w:lang w:val="es-CO" w:eastAsia="es-CO"/>
     </w:rPr>
     <w:tblPr>
+      <w:tblInd w:w="0" w:type="dxa"/>
       <w:tblBorders>
         <w:top w:val="single" w:sz="4" w:space="0" w:color="auto"/>
         <w:left w:val="single" w:sz="4" w:space="0" w:color="auto"/>
@@ -7904,6 +8208,12 @@
         <w:insideH w:val="single" w:sz="4" w:space="0" w:color="auto"/>
         <w:insideV w:val="single" w:sz="4" w:space="0" w:color="auto"/>
       </w:tblBorders>
+      <w:tblCellMar>
+        <w:top w:w="0" w:type="dxa"/>
+        <w:left w:w="108" w:type="dxa"/>
+        <w:bottom w:w="0" w:type="dxa"/>
+        <w:right w:w="108" w:type="dxa"/>
+      </w:tblCellMar>
     </w:tblPr>
   </w:style>
   <w:style w:type="table" w:customStyle="1" w:styleId="Tablaconcuadrcula2">
@@ -7921,6 +8231,7 @@
       <w:lang w:val="es-CO" w:eastAsia="es-CO"/>
     </w:rPr>
     <w:tblPr>
+      <w:tblInd w:w="0" w:type="dxa"/>
       <w:tblBorders>
         <w:top w:val="single" w:sz="4" w:space="0" w:color="auto"/>
         <w:left w:val="single" w:sz="4" w:space="0" w:color="auto"/>
@@ -7929,6 +8240,12 @@
         <w:insideH w:val="single" w:sz="4" w:space="0" w:color="auto"/>
         <w:insideV w:val="single" w:sz="4" w:space="0" w:color="auto"/>
       </w:tblBorders>
+      <w:tblCellMar>
+        <w:top w:w="0" w:type="dxa"/>
+        <w:left w:w="108" w:type="dxa"/>
+        <w:bottom w:w="0" w:type="dxa"/>
+        <w:right w:w="108" w:type="dxa"/>
+      </w:tblCellMar>
     </w:tblPr>
   </w:style>
   <w:style w:type="paragraph" w:styleId="NormalWeb">
@@ -7947,7 +8264,7 @@
       <w:lang w:val="es-PE" w:eastAsia="es-PE"/>
     </w:rPr>
   </w:style>
-  <w:style w:type="paragraph" w:styleId="TtuloTDC">
+  <w:style w:type="paragraph" w:styleId="TtulodeTDC">
     <w:name w:val="TOC Heading"/>
     <w:basedOn w:val="Ttulo1"/>
     <w:next w:val="Normal"/>
@@ -7973,6 +8290,24 @@
       <w:sz w:val="32"/>
       <w:szCs w:val="32"/>
       <w:lang w:val="es-PE" w:eastAsia="es-PE"/>
+    </w:rPr>
+  </w:style>
+  <w:style w:type="paragraph" w:customStyle="1" w:styleId="Notaalpi">
+    <w:name w:val="Nota al pié"/>
+    <w:basedOn w:val="Normal"/>
+    <w:rsid w:val="00A8193A"/>
+    <w:pPr>
+      <w:widowControl w:val="0"/>
+      <w:suppressAutoHyphens/>
+      <w:autoSpaceDN w:val="0"/>
+      <w:spacing w:after="120"/>
+      <w:jc w:val="right"/>
+      <w:textAlignment w:val="baseline"/>
+    </w:pPr>
+    <w:rPr>
+      <w:rFonts w:ascii="NewsGotT" w:eastAsia="Arial Unicode MS" w:hAnsi="NewsGotT" w:cs="Tahoma"/>
+      <w:kern w:val="3"/>
+      <w:lang w:val="es-ES" w:eastAsia="es-PE"/>
     </w:rPr>
   </w:style>
 </w:styles>
@@ -8244,7 +8579,7 @@
 </file>
 
 <file path=customXml/itemProps1.xml><?xml version="1.0" encoding="utf-8"?>
-<ds:datastoreItem xmlns:ds="http://schemas.openxmlformats.org/officeDocument/2006/customXml" ds:itemID="{261A83EA-0C3C-492C-B9D3-D12582D242CD}">
+<ds:datastoreItem xmlns:ds="http://schemas.openxmlformats.org/officeDocument/2006/customXml" ds:itemID="{C074CC75-382E-4B3E-B5A9-F3EA45CDFC84}">
   <ds:schemaRefs>
     <ds:schemaRef ds:uri="http://schemas.openxmlformats.org/officeDocument/2006/bibliography"/>
   </ds:schemaRefs>

</xml_diff>